<commit_message>
first of DEC update
</commit_message>
<xml_diff>
--- a/data.docx
+++ b/data.docx
@@ -18573,18 +18573,7 @@
           <w:szCs w:val="32"/>
         </w:rPr>
         <w:lastRenderedPageBreak/>
-        <w:t>H</w:t>
-      </w:r>
-      <w:r>
-        <w:rPr>
-          <w:rFonts w:ascii="Segoe UI" w:hAnsi="Segoe UI" w:cs="Segoe UI"/>
-          <w:b/>
-          <w:bCs/>
-          <w:color w:val="10162F"/>
-          <w:sz w:val="32"/>
-          <w:szCs w:val="32"/>
-        </w:rPr>
-        <w:t>ow to interpret a distribution using the following five features of a dataset:</w:t>
+        <w:t>How to interpret a distribution using the following five features of a dataset:</w:t>
       </w:r>
     </w:p>
     <w:p>
@@ -18962,6 +18951,30 @@
           <w:b/>
           <w:bCs/>
           <w:color w:val="10162F"/>
+          <w:sz w:val="36"/>
+          <w:szCs w:val="36"/>
+          <w:shd w:val="clear" w:color="auto" w:fill="FFFFFF"/>
+        </w:rPr>
+      </w:pPr>
+      <w:r>
+        <w:rPr>
+          <w:rStyle w:val="mclose"/>
+          <w:b/>
+          <w:bCs/>
+          <w:color w:val="10162F"/>
+          <w:sz w:val="36"/>
+          <w:szCs w:val="36"/>
+          <w:shd w:val="clear" w:color="auto" w:fill="FFFFFF"/>
+        </w:rPr>
+        <w:lastRenderedPageBreak/>
+        <w:t>interpret summaries of nominal categorical and ordinal categorical variables.</w:t>
+      </w:r>
+    </w:p>
+    <w:p>
+      <w:pPr>
+        <w:rPr>
+          <w:rStyle w:val="mclose"/>
+          <w:color w:val="10162F"/>
           <w:sz w:val="32"/>
           <w:szCs w:val="32"/>
           <w:shd w:val="clear" w:color="auto" w:fill="FFFFFF"/>
@@ -18970,6 +18983,165 @@
     </w:p>
     <w:p>
       <w:pPr>
+        <w:pStyle w:val="ListParagraph"/>
+        <w:numPr>
+          <w:ilvl w:val="1"/>
+          <w:numId w:val="12"/>
+        </w:numPr>
+        <w:rPr>
+          <w:rStyle w:val="mclose"/>
+          <w:color w:val="10162F"/>
+          <w:sz w:val="28"/>
+          <w:szCs w:val="28"/>
+          <w:shd w:val="clear" w:color="auto" w:fill="FFFFFF"/>
+        </w:rPr>
+      </w:pPr>
+      <w:r>
+        <w:rPr>
+          <w:rStyle w:val="mclose"/>
+          <w:color w:val="10162F"/>
+          <w:sz w:val="28"/>
+          <w:szCs w:val="28"/>
+          <w:shd w:val="clear" w:color="auto" w:fill="FFFFFF"/>
+        </w:rPr>
+        <w:t>For nominal categorical variables, there is no ordering to the categories. Because of this, we’re limited to using the mode to describe central tendency and there is no way to summarize the spread.</w:t>
+      </w:r>
+    </w:p>
+    <w:p>
+      <w:pPr>
+        <w:rPr>
+          <w:rStyle w:val="mclose"/>
+          <w:color w:val="10162F"/>
+          <w:sz w:val="28"/>
+          <w:szCs w:val="28"/>
+          <w:shd w:val="clear" w:color="auto" w:fill="FFFFFF"/>
+        </w:rPr>
+      </w:pPr>
+    </w:p>
+    <w:p>
+      <w:pPr>
+        <w:pStyle w:val="ListParagraph"/>
+        <w:numPr>
+          <w:ilvl w:val="1"/>
+          <w:numId w:val="12"/>
+        </w:numPr>
+        <w:rPr>
+          <w:rStyle w:val="mclose"/>
+          <w:color w:val="10162F"/>
+          <w:sz w:val="28"/>
+          <w:szCs w:val="28"/>
+          <w:shd w:val="clear" w:color="auto" w:fill="FFFFFF"/>
+        </w:rPr>
+      </w:pPr>
+      <w:r>
+        <w:rPr>
+          <w:rStyle w:val="mclose"/>
+          <w:color w:val="10162F"/>
+          <w:sz w:val="28"/>
+          <w:szCs w:val="28"/>
+          <w:shd w:val="clear" w:color="auto" w:fill="FFFFFF"/>
+        </w:rPr>
+        <w:t xml:space="preserve">For ordinal categorical variables, there is an implied ordering to the categories. In Python, we can use </w:t>
+      </w:r>
+      <w:proofErr w:type="spellStart"/>
+      <w:proofErr w:type="gramStart"/>
+      <w:r>
+        <w:rPr>
+          <w:rStyle w:val="mclose"/>
+          <w:color w:val="10162F"/>
+          <w:sz w:val="28"/>
+          <w:szCs w:val="28"/>
+          <w:shd w:val="clear" w:color="auto" w:fill="FFFFFF"/>
+        </w:rPr>
+        <w:t>pd.Categorical</w:t>
+      </w:r>
+      <w:proofErr w:type="spellEnd"/>
+      <w:proofErr w:type="gramEnd"/>
+      <w:r>
+        <w:rPr>
+          <w:rStyle w:val="mclose"/>
+          <w:color w:val="10162F"/>
+          <w:sz w:val="28"/>
+          <w:szCs w:val="28"/>
+          <w:shd w:val="clear" w:color="auto" w:fill="FFFFFF"/>
+        </w:rPr>
+        <w:t>() to transform a variable to a categorical type. The Categorical type allows us to access a numeric value for each category by using .</w:t>
+      </w:r>
+      <w:proofErr w:type="spellStart"/>
+      <w:proofErr w:type="gramStart"/>
+      <w:r>
+        <w:rPr>
+          <w:rStyle w:val="mclose"/>
+          <w:color w:val="10162F"/>
+          <w:sz w:val="28"/>
+          <w:szCs w:val="28"/>
+          <w:shd w:val="clear" w:color="auto" w:fill="FFFFFF"/>
+        </w:rPr>
+        <w:t>cat.codes</w:t>
+      </w:r>
+      <w:proofErr w:type="spellEnd"/>
+      <w:proofErr w:type="gramEnd"/>
+      <w:r>
+        <w:rPr>
+          <w:rStyle w:val="mclose"/>
+          <w:color w:val="10162F"/>
+          <w:sz w:val="28"/>
+          <w:szCs w:val="28"/>
+          <w:shd w:val="clear" w:color="auto" w:fill="FFFFFF"/>
+        </w:rPr>
+        <w:t>. From there, we may perform operations on this variable as if it were a regular, numeric variable.</w:t>
+      </w:r>
+    </w:p>
+    <w:p>
+      <w:pPr>
+        <w:rPr>
+          <w:rStyle w:val="mclose"/>
+          <w:color w:val="10162F"/>
+          <w:sz w:val="28"/>
+          <w:szCs w:val="28"/>
+          <w:shd w:val="clear" w:color="auto" w:fill="FFFFFF"/>
+        </w:rPr>
+      </w:pPr>
+    </w:p>
+    <w:p>
+      <w:pPr>
+        <w:rPr>
+          <w:rStyle w:val="mclose"/>
+          <w:color w:val="10162F"/>
+          <w:sz w:val="28"/>
+          <w:szCs w:val="28"/>
+          <w:shd w:val="clear" w:color="auto" w:fill="FFFFFF"/>
+        </w:rPr>
+      </w:pPr>
+    </w:p>
+    <w:p>
+      <w:pPr>
+        <w:pStyle w:val="ListParagraph"/>
+        <w:numPr>
+          <w:ilvl w:val="1"/>
+          <w:numId w:val="12"/>
+        </w:numPr>
+        <w:rPr>
+          <w:rStyle w:val="mclose"/>
+          <w:color w:val="10162F"/>
+          <w:sz w:val="28"/>
+          <w:szCs w:val="28"/>
+          <w:shd w:val="clear" w:color="auto" w:fill="FFFFFF"/>
+        </w:rPr>
+      </w:pPr>
+      <w:r>
+        <w:rPr>
+          <w:rStyle w:val="mclose"/>
+          <w:color w:val="10162F"/>
+          <w:sz w:val="28"/>
+          <w:szCs w:val="28"/>
+          <w:shd w:val="clear" w:color="auto" w:fill="FFFFFF"/>
+        </w:rPr>
+        <w:t>For ordinal categorical variables, median and mode can be used to summarize the central tendency, and the IQR (or any difference between percentiles) can be used to summarize the spread.</w:t>
+      </w:r>
+    </w:p>
+    <w:p>
+      <w:pPr>
         <w:rPr>
           <w:rStyle w:val="mclose"/>
           <w:b/>
@@ -18996,6 +19168,73 @@
     </w:p>
     <w:p>
       <w:pPr>
+        <w:pStyle w:val="Heading3"/>
+        <w:shd w:val="clear" w:color="auto" w:fill="FFFFFF"/>
+        <w:rPr>
+          <w:rFonts w:ascii="Segoe UI" w:hAnsi="Segoe UI" w:cs="Segoe UI"/>
+          <w:b/>
+          <w:bCs/>
+          <w:color w:val="000000" w:themeColor="text1"/>
+          <w:sz w:val="40"/>
+          <w:szCs w:val="40"/>
+        </w:rPr>
+      </w:pPr>
+      <w:r>
+        <w:rPr>
+          <w:rFonts w:ascii="Segoe UI" w:hAnsi="Segoe UI" w:cs="Segoe UI"/>
+          <w:b/>
+          <w:bCs/>
+          <w:color w:val="000000" w:themeColor="text1"/>
+          <w:sz w:val="40"/>
+          <w:szCs w:val="40"/>
+        </w:rPr>
+        <w:t>Ordinal Categories: Spread</w:t>
+      </w:r>
+    </w:p>
+    <w:p>
+      <w:pPr>
+        <w:rPr>
+          <w:rFonts w:ascii="Segoe UI" w:hAnsi="Segoe UI" w:cs="Segoe UI"/>
+          <w:color w:val="10162F"/>
+          <w:sz w:val="26"/>
+          <w:szCs w:val="26"/>
+          <w:shd w:val="clear" w:color="auto" w:fill="FFFFFF"/>
+        </w:rPr>
+      </w:pPr>
+      <w:r>
+        <w:rPr>
+          <w:rFonts w:ascii="Segoe UI" w:hAnsi="Segoe UI" w:cs="Segoe UI"/>
+          <w:color w:val="10162F"/>
+          <w:sz w:val="26"/>
+          <w:szCs w:val="26"/>
+          <w:shd w:val="clear" w:color="auto" w:fill="FFFFFF"/>
+        </w:rPr>
+        <w:t>the mean is not interpretable for ordinal categorical variables because the mean relies on the assumption of equal spacing between categories.</w:t>
+      </w:r>
+    </w:p>
+    <w:p>
+      <w:pPr>
+        <w:rPr>
+          <w:rFonts w:ascii="Segoe UI" w:hAnsi="Segoe UI" w:cs="Segoe UI"/>
+          <w:color w:val="10162F"/>
+          <w:sz w:val="26"/>
+          <w:szCs w:val="26"/>
+          <w:shd w:val="clear" w:color="auto" w:fill="FFFFFF"/>
+        </w:rPr>
+      </w:pPr>
+      <w:r>
+        <w:rPr>
+          <w:rFonts w:ascii="Segoe UI" w:hAnsi="Segoe UI" w:cs="Segoe UI"/>
+          <w:color w:val="10162F"/>
+          <w:sz w:val="26"/>
+          <w:szCs w:val="26"/>
+          <w:shd w:val="clear" w:color="auto" w:fill="FFFFFF"/>
+        </w:rPr>
+        <w:t>Remember that the standard deviation and variance both depend on the mean, without a mean, we can’t have a reliable standard deviation or variance either!</w:t>
+      </w:r>
+    </w:p>
+    <w:p>
+      <w:pPr>
         <w:rPr>
           <w:rStyle w:val="mclose"/>
           <w:b/>
@@ -19006,6 +19245,116 @@
           <w:shd w:val="clear" w:color="auto" w:fill="FFFFFF"/>
         </w:rPr>
       </w:pPr>
+      <w:r>
+        <w:rPr>
+          <w:rFonts w:ascii="Segoe UI" w:hAnsi="Segoe UI" w:cs="Segoe UI"/>
+          <w:color w:val="10162F"/>
+          <w:sz w:val="26"/>
+          <w:szCs w:val="26"/>
+          <w:shd w:val="clear" w:color="auto" w:fill="FFFFFF"/>
+        </w:rPr>
+        <w:t>Instead, we can rely on other summary statistics, like the proportion of the data within a range, or percentiles/quantiles.</w:t>
+      </w:r>
+    </w:p>
+    <w:p>
+      <w:pPr>
+        <w:rPr>
+          <w:rStyle w:val="mclose"/>
+          <w:b/>
+          <w:bCs/>
+          <w:color w:val="10162F"/>
+          <w:sz w:val="44"/>
+          <w:szCs w:val="44"/>
+          <w:shd w:val="clear" w:color="auto" w:fill="FFFFFF"/>
+        </w:rPr>
+      </w:pPr>
+      <w:r>
+        <w:rPr>
+          <w:rStyle w:val="mclose"/>
+          <w:b/>
+          <w:bCs/>
+          <w:color w:val="10162F"/>
+          <w:sz w:val="44"/>
+          <w:szCs w:val="44"/>
+          <w:shd w:val="clear" w:color="auto" w:fill="FFFFFF"/>
+        </w:rPr>
+        <w:lastRenderedPageBreak/>
+        <w:t>transform your data before visualizing</w:t>
+      </w:r>
+    </w:p>
+    <w:p>
+      <w:pPr>
+        <w:rPr>
+          <w:rStyle w:val="mclose"/>
+          <w:b/>
+          <w:bCs/>
+          <w:color w:val="10162F"/>
+          <w:sz w:val="44"/>
+          <w:szCs w:val="44"/>
+          <w:shd w:val="clear" w:color="auto" w:fill="FFFFFF"/>
+        </w:rPr>
+      </w:pPr>
+    </w:p>
+    <w:p>
+      <w:pPr>
+        <w:rPr>
+          <w:b/>
+          <w:bCs/>
+          <w:color w:val="10162F"/>
+          <w:sz w:val="40"/>
+          <w:szCs w:val="40"/>
+          <w:shd w:val="clear" w:color="auto" w:fill="FFFFFF"/>
+        </w:rPr>
+      </w:pPr>
+      <w:r>
+        <w:rPr>
+          <w:b/>
+          <w:bCs/>
+          <w:color w:val="10162F"/>
+          <w:sz w:val="40"/>
+          <w:szCs w:val="40"/>
+          <w:shd w:val="clear" w:color="auto" w:fill="FFFFFF"/>
+        </w:rPr>
+        <w:t>Data Centering</w:t>
+      </w:r>
+    </w:p>
+    <w:p>
+      <w:pPr>
+        <w:rPr>
+          <w:color w:val="10162F"/>
+          <w:sz w:val="28"/>
+          <w:szCs w:val="28"/>
+          <w:shd w:val="clear" w:color="auto" w:fill="FFFFFF"/>
+        </w:rPr>
+      </w:pPr>
+      <w:r>
+        <w:rPr>
+          <w:color w:val="10162F"/>
+          <w:sz w:val="28"/>
+          <w:szCs w:val="28"/>
+          <w:shd w:val="clear" w:color="auto" w:fill="FFFFFF"/>
+        </w:rPr>
+        <w:t>Data centering involves subtracting the mean of a data set from each data point so that the new mean is 0</w:t>
+      </w:r>
+    </w:p>
+    <w:p>
+      <w:pPr>
+        <w:rPr>
+          <w:color w:val="10162F"/>
+          <w:sz w:val="28"/>
+          <w:szCs w:val="28"/>
+          <w:shd w:val="clear" w:color="auto" w:fill="FFFFFF"/>
+        </w:rPr>
+      </w:pPr>
+      <w:r>
+        <w:rPr>
+          <w:color w:val="10162F"/>
+          <w:sz w:val="28"/>
+          <w:szCs w:val="28"/>
+          <w:shd w:val="clear" w:color="auto" w:fill="FFFFFF"/>
+        </w:rPr>
+        <w:t>Centered data is useful because it tells us how far above or below the mean each data point is.</w:t>
+      </w:r>
     </w:p>
     <w:p>
       <w:pPr>
@@ -19027,14 +19376,126 @@
           <w:b/>
           <w:bCs/>
           <w:color w:val="10162F"/>
+          <w:sz w:val="40"/>
+          <w:szCs w:val="40"/>
+          <w:shd w:val="clear" w:color="auto" w:fill="FFFFFF"/>
+        </w:rPr>
+      </w:pPr>
+      <w:r>
+        <w:rPr>
+          <w:rStyle w:val="mclose"/>
+          <w:b/>
+          <w:bCs/>
+          <w:color w:val="10162F"/>
+          <w:sz w:val="40"/>
+          <w:szCs w:val="40"/>
+          <w:shd w:val="clear" w:color="auto" w:fill="FFFFFF"/>
+        </w:rPr>
+        <w:t>Data Scaling</w:t>
+      </w:r>
+    </w:p>
+    <w:p>
+      <w:pPr>
+        <w:rPr>
+          <w:rStyle w:val="mclose"/>
+          <w:color w:val="10162F"/>
+          <w:sz w:val="28"/>
+          <w:szCs w:val="28"/>
+          <w:shd w:val="clear" w:color="auto" w:fill="FFFFFF"/>
+        </w:rPr>
+      </w:pPr>
+      <w:r>
+        <w:rPr>
+          <w:rStyle w:val="mclose"/>
+          <w:color w:val="10162F"/>
+          <w:sz w:val="28"/>
+          <w:szCs w:val="28"/>
+          <w:shd w:val="clear" w:color="auto" w:fill="FFFFFF"/>
+        </w:rPr>
+        <w:t>Two of the most commonly used data scaling techniques are:</w:t>
+      </w:r>
+    </w:p>
+    <w:p>
+      <w:pPr>
+        <w:pStyle w:val="ListParagraph"/>
+        <w:numPr>
+          <w:ilvl w:val="1"/>
+          <w:numId w:val="12"/>
+        </w:numPr>
+        <w:rPr>
+          <w:rStyle w:val="mclose"/>
+          <w:color w:val="10162F"/>
+          <w:sz w:val="28"/>
+          <w:szCs w:val="28"/>
+          <w:shd w:val="clear" w:color="auto" w:fill="FFFFFF"/>
+        </w:rPr>
+      </w:pPr>
+      <w:r>
+        <w:rPr>
+          <w:rStyle w:val="mclose"/>
+          <w:color w:val="10162F"/>
+          <w:sz w:val="28"/>
+          <w:szCs w:val="28"/>
+          <w:shd w:val="clear" w:color="auto" w:fill="FFFFFF"/>
+        </w:rPr>
+        <w:t>Min-max normalization</w:t>
+      </w:r>
+    </w:p>
+    <w:p>
+      <w:pPr>
+        <w:pStyle w:val="ListParagraph"/>
+        <w:numPr>
+          <w:ilvl w:val="1"/>
+          <w:numId w:val="12"/>
+        </w:numPr>
+        <w:rPr>
+          <w:rStyle w:val="mclose"/>
+          <w:color w:val="10162F"/>
+          <w:sz w:val="28"/>
+          <w:szCs w:val="28"/>
+          <w:shd w:val="clear" w:color="auto" w:fill="FFFFFF"/>
+        </w:rPr>
+      </w:pPr>
+      <w:r>
+        <w:rPr>
+          <w:rStyle w:val="mclose"/>
+          <w:color w:val="10162F"/>
+          <w:sz w:val="28"/>
+          <w:szCs w:val="28"/>
+          <w:shd w:val="clear" w:color="auto" w:fill="FFFFFF"/>
+        </w:rPr>
+        <w:t>Standardization</w:t>
+      </w:r>
+    </w:p>
+    <w:p>
+      <w:pPr>
+        <w:rPr>
+          <w:rStyle w:val="mclose"/>
+          <w:color w:val="10162F"/>
+          <w:sz w:val="28"/>
+          <w:szCs w:val="28"/>
+          <w:shd w:val="clear" w:color="auto" w:fill="FFFFFF"/>
+        </w:rPr>
+      </w:pPr>
+    </w:p>
+    <w:p>
+      <w:pPr>
+        <w:pStyle w:val="ListParagraph"/>
+        <w:numPr>
+          <w:ilvl w:val="0"/>
+          <w:numId w:val="29"/>
+        </w:numPr>
+        <w:rPr>
+          <w:rStyle w:val="mclose"/>
+          <w:b/>
+          <w:bCs/>
+          <w:color w:val="10162F"/>
           <w:sz w:val="32"/>
           <w:szCs w:val="32"/>
           <w:shd w:val="clear" w:color="auto" w:fill="FFFFFF"/>
         </w:rPr>
       </w:pPr>
-    </w:p>
-    <w:p>
-      <w:pPr>
+      <w:r>
         <w:rPr>
           <w:rStyle w:val="mclose"/>
           <w:b/>
@@ -19044,7 +19505,292 @@
           <w:szCs w:val="32"/>
           <w:shd w:val="clear" w:color="auto" w:fill="FFFFFF"/>
         </w:rPr>
-      </w:pPr>
+        <w:t>Min-Max Normalization</w:t>
+      </w:r>
+    </w:p>
+    <w:p>
+      <w:pPr>
+        <w:rPr>
+          <w:rStyle w:val="mclose"/>
+          <w:color w:val="10162F"/>
+          <w:sz w:val="28"/>
+          <w:szCs w:val="28"/>
+          <w:shd w:val="clear" w:color="auto" w:fill="FFFFFF"/>
+        </w:rPr>
+      </w:pPr>
+      <w:r>
+        <w:rPr>
+          <w:rStyle w:val="mclose"/>
+          <w:color w:val="10162F"/>
+          <w:sz w:val="28"/>
+          <w:szCs w:val="28"/>
+          <w:shd w:val="clear" w:color="auto" w:fill="FFFFFF"/>
+        </w:rPr>
+        <w:t>The goal of normalization is to put features with different ranges onto the same scale.</w:t>
+      </w:r>
+    </w:p>
+    <w:p>
+      <w:pPr>
+        <w:rPr>
+          <w:rStyle w:val="mclose"/>
+          <w:color w:val="10162F"/>
+          <w:sz w:val="28"/>
+          <w:szCs w:val="28"/>
+          <w:shd w:val="clear" w:color="auto" w:fill="FFFFFF"/>
+        </w:rPr>
+      </w:pPr>
+      <w:r>
+        <w:rPr>
+          <w:rStyle w:val="mclose"/>
+          <w:color w:val="10162F"/>
+          <w:sz w:val="28"/>
+          <w:szCs w:val="28"/>
+          <w:shd w:val="clear" w:color="auto" w:fill="FFFFFF"/>
+        </w:rPr>
+        <w:t>the minimum value of that feature is transformed into 0, the maximum value is transformed into 1, and every other value is transformed into a decimal between 0 and 1.</w:t>
+      </w:r>
+    </w:p>
+    <w:p>
+      <w:pPr>
+        <w:rPr>
+          <w:rStyle w:val="mclose"/>
+          <w:color w:val="10162F"/>
+          <w:sz w:val="28"/>
+          <w:szCs w:val="28"/>
+          <w:shd w:val="clear" w:color="auto" w:fill="FFFFFF"/>
+        </w:rPr>
+      </w:pPr>
+    </w:p>
+    <w:p>
+      <w:pPr>
+        <w:rPr>
+          <w:rStyle w:val="mclose"/>
+          <w:color w:val="10162F"/>
+          <w:sz w:val="28"/>
+          <w:szCs w:val="28"/>
+          <w:shd w:val="clear" w:color="auto" w:fill="FFFFFF"/>
+        </w:rPr>
+      </w:pPr>
+      <w:r>
+        <w:rPr>
+          <w:noProof/>
+        </w:rPr>
+        <w:drawing>
+          <wp:inline distT="0" distB="0" distL="0" distR="0" wp14:anchorId="3CC0213D" wp14:editId="31C7EA24">
+            <wp:extent cx="2076450" cy="628650"/>
+            <wp:effectExtent l="0" t="0" r="0" b="0"/>
+            <wp:docPr id="12" name="Picture 12"/>
+            <wp:cNvGraphicFramePr>
+              <a:graphicFrameLocks xmlns:a="http://schemas.openxmlformats.org/drawingml/2006/main" noChangeAspect="1"/>
+            </wp:cNvGraphicFramePr>
+            <a:graphic xmlns:a="http://schemas.openxmlformats.org/drawingml/2006/main">
+              <a:graphicData uri="http://schemas.openxmlformats.org/drawingml/2006/picture">
+                <pic:pic xmlns:pic="http://schemas.openxmlformats.org/drawingml/2006/picture">
+                  <pic:nvPicPr>
+                    <pic:cNvPr id="1" name=""/>
+                    <pic:cNvPicPr/>
+                  </pic:nvPicPr>
+                  <pic:blipFill>
+                    <a:blip r:embed="rId21"/>
+                    <a:stretch>
+                      <a:fillRect/>
+                    </a:stretch>
+                  </pic:blipFill>
+                  <pic:spPr>
+                    <a:xfrm>
+                      <a:off x="0" y="0"/>
+                      <a:ext cx="2076450" cy="628650"/>
+                    </a:xfrm>
+                    <a:prstGeom prst="rect">
+                      <a:avLst/>
+                    </a:prstGeom>
+                  </pic:spPr>
+                </pic:pic>
+              </a:graphicData>
+            </a:graphic>
+          </wp:inline>
+        </w:drawing>
+      </w:r>
+    </w:p>
+    <w:p>
+      <w:pPr>
+        <w:rPr>
+          <w:rStyle w:val="mclose"/>
+          <w:color w:val="10162F"/>
+          <w:sz w:val="28"/>
+          <w:szCs w:val="28"/>
+          <w:shd w:val="clear" w:color="auto" w:fill="FFFFFF"/>
+        </w:rPr>
+      </w:pPr>
+    </w:p>
+    <w:p>
+      <w:pPr>
+        <w:rPr>
+          <w:rStyle w:val="mclose"/>
+          <w:color w:val="10162F"/>
+          <w:sz w:val="28"/>
+          <w:szCs w:val="28"/>
+          <w:shd w:val="clear" w:color="auto" w:fill="FFFFFF"/>
+        </w:rPr>
+      </w:pPr>
+    </w:p>
+    <w:p>
+      <w:pPr>
+        <w:pStyle w:val="ListParagraph"/>
+        <w:numPr>
+          <w:ilvl w:val="0"/>
+          <w:numId w:val="29"/>
+        </w:numPr>
+        <w:rPr>
+          <w:rStyle w:val="mclose"/>
+          <w:b/>
+          <w:bCs/>
+          <w:color w:val="10162F"/>
+          <w:sz w:val="36"/>
+          <w:szCs w:val="36"/>
+          <w:shd w:val="clear" w:color="auto" w:fill="FFFFFF"/>
+        </w:rPr>
+      </w:pPr>
+      <w:r>
+        <w:rPr>
+          <w:rStyle w:val="mclose"/>
+          <w:b/>
+          <w:bCs/>
+          <w:color w:val="10162F"/>
+          <w:sz w:val="36"/>
+          <w:szCs w:val="36"/>
+          <w:shd w:val="clear" w:color="auto" w:fill="FFFFFF"/>
+        </w:rPr>
+        <w:lastRenderedPageBreak/>
+        <w:t>Standardization</w:t>
+      </w:r>
+    </w:p>
+    <w:p>
+      <w:pPr>
+        <w:rPr>
+          <w:rStyle w:val="mclose"/>
+          <w:b/>
+          <w:bCs/>
+          <w:color w:val="10162F"/>
+          <w:sz w:val="36"/>
+          <w:szCs w:val="36"/>
+          <w:shd w:val="clear" w:color="auto" w:fill="FFFFFF"/>
+        </w:rPr>
+      </w:pPr>
+    </w:p>
+    <w:p>
+      <w:pPr>
+        <w:rPr>
+          <w:rStyle w:val="mclose"/>
+          <w:color w:val="10162F"/>
+          <w:sz w:val="28"/>
+          <w:szCs w:val="28"/>
+          <w:shd w:val="clear" w:color="auto" w:fill="FFFFFF"/>
+        </w:rPr>
+      </w:pPr>
+      <w:r>
+        <w:rPr>
+          <w:rStyle w:val="mclose"/>
+          <w:color w:val="10162F"/>
+          <w:sz w:val="28"/>
+          <w:szCs w:val="28"/>
+          <w:shd w:val="clear" w:color="auto" w:fill="FFFFFF"/>
+        </w:rPr>
+        <w:t>Standardization (also known as Z-score normalization) involves subtracting the mean of each observation and then dividing by the standard deviation:</w:t>
+      </w:r>
+    </w:p>
+    <w:p>
+      <w:pPr>
+        <w:rPr>
+          <w:rStyle w:val="mclose"/>
+          <w:color w:val="10162F"/>
+          <w:sz w:val="28"/>
+          <w:szCs w:val="28"/>
+          <w:shd w:val="clear" w:color="auto" w:fill="FFFFFF"/>
+        </w:rPr>
+      </w:pPr>
+      <w:r>
+        <w:rPr>
+          <w:noProof/>
+        </w:rPr>
+        <w:drawing>
+          <wp:inline distT="0" distB="0" distL="0" distR="0" wp14:anchorId="378892F7" wp14:editId="0D7AEFAA">
+            <wp:extent cx="1695450" cy="485775"/>
+            <wp:effectExtent l="0" t="0" r="0" b="9525"/>
+            <wp:docPr id="19" name="Picture 19"/>
+            <wp:cNvGraphicFramePr>
+              <a:graphicFrameLocks xmlns:a="http://schemas.openxmlformats.org/drawingml/2006/main" noChangeAspect="1"/>
+            </wp:cNvGraphicFramePr>
+            <a:graphic xmlns:a="http://schemas.openxmlformats.org/drawingml/2006/main">
+              <a:graphicData uri="http://schemas.openxmlformats.org/drawingml/2006/picture">
+                <pic:pic xmlns:pic="http://schemas.openxmlformats.org/drawingml/2006/picture">
+                  <pic:nvPicPr>
+                    <pic:cNvPr id="1" name=""/>
+                    <pic:cNvPicPr/>
+                  </pic:nvPicPr>
+                  <pic:blipFill>
+                    <a:blip r:embed="rId22"/>
+                    <a:stretch>
+                      <a:fillRect/>
+                    </a:stretch>
+                  </pic:blipFill>
+                  <pic:spPr>
+                    <a:xfrm>
+                      <a:off x="0" y="0"/>
+                      <a:ext cx="1695450" cy="485775"/>
+                    </a:xfrm>
+                    <a:prstGeom prst="rect">
+                      <a:avLst/>
+                    </a:prstGeom>
+                  </pic:spPr>
+                </pic:pic>
+              </a:graphicData>
+            </a:graphic>
+          </wp:inline>
+        </w:drawing>
+      </w:r>
+    </w:p>
+    <w:p>
+      <w:pPr>
+        <w:rPr>
+          <w:rStyle w:val="mclose"/>
+          <w:color w:val="10162F"/>
+          <w:sz w:val="28"/>
+          <w:szCs w:val="28"/>
+          <w:shd w:val="clear" w:color="auto" w:fill="FFFFFF"/>
+        </w:rPr>
+      </w:pPr>
+    </w:p>
+    <w:p>
+      <w:pPr>
+        <w:rPr>
+          <w:rStyle w:val="mclose"/>
+          <w:color w:val="10162F"/>
+          <w:sz w:val="28"/>
+          <w:szCs w:val="28"/>
+          <w:shd w:val="clear" w:color="auto" w:fill="FFFFFF"/>
+        </w:rPr>
+      </w:pPr>
+      <w:r>
+        <w:rPr>
+          <w:rStyle w:val="mclose"/>
+          <w:color w:val="10162F"/>
+          <w:sz w:val="28"/>
+          <w:szCs w:val="28"/>
+          <w:shd w:val="clear" w:color="auto" w:fill="FFFFFF"/>
+        </w:rPr>
+        <w:t xml:space="preserve">This will help avoid outlier, </w:t>
+      </w:r>
+      <w:r>
+        <w:rPr>
+          <w:rStyle w:val="mclose"/>
+          <w:color w:val="10162F"/>
+          <w:sz w:val="28"/>
+          <w:szCs w:val="28"/>
+          <w:shd w:val="clear" w:color="auto" w:fill="FFFFFF"/>
+        </w:rPr>
+        <w:t>all the features will have a mean of zero, a standard deviation of one, and therefore, the same scale.</w:t>
+      </w:r>
     </w:p>
     <w:p>
       <w:pPr>
@@ -19084,9 +19830,7 @@
           <w:shd w:val="clear" w:color="auto" w:fill="FFFFFF"/>
         </w:rPr>
       </w:pPr>
-    </w:p>
-    <w:p>
-      <w:pPr>
+      <w:r>
         <w:rPr>
           <w:rStyle w:val="mclose"/>
           <w:b/>
@@ -19096,6 +19840,51 @@
           <w:szCs w:val="32"/>
           <w:shd w:val="clear" w:color="auto" w:fill="FFFFFF"/>
         </w:rPr>
+        <w:t>When to Normalize vs. Standardize?</w:t>
+      </w:r>
+    </w:p>
+    <w:p>
+      <w:pPr>
+        <w:rPr>
+          <w:rStyle w:val="mclose"/>
+          <w:color w:val="10162F"/>
+          <w:sz w:val="28"/>
+          <w:szCs w:val="28"/>
+          <w:shd w:val="clear" w:color="auto" w:fill="FFFFFF"/>
+        </w:rPr>
+      </w:pPr>
+      <w:r>
+        <w:rPr>
+          <w:rStyle w:val="mclose"/>
+          <w:color w:val="10162F"/>
+          <w:sz w:val="28"/>
+          <w:szCs w:val="28"/>
+          <w:shd w:val="clear" w:color="auto" w:fill="FFFFFF"/>
+        </w:rPr>
+        <w:t>if you need your data to be on a 0-1 scale, then it makes sense to use min-max normalization. If you have outliers in your data, then it is best to use standardization (Z-score normalization) since it does not have a bounding range like min-max normalization does.</w:t>
+      </w:r>
+    </w:p>
+    <w:p>
+      <w:pPr>
+        <w:rPr>
+          <w:rStyle w:val="mclose"/>
+          <w:color w:val="10162F"/>
+          <w:sz w:val="28"/>
+          <w:szCs w:val="28"/>
+          <w:shd w:val="clear" w:color="auto" w:fill="FFFFFF"/>
+        </w:rPr>
+      </w:pPr>
+    </w:p>
+    <w:p>
+      <w:pPr>
+        <w:rPr>
+          <w:rStyle w:val="mclose"/>
+          <w:color w:val="10162F"/>
+          <w:sz w:val="28"/>
+          <w:szCs w:val="28"/>
+          <w:shd w:val="clear" w:color="auto" w:fill="FFFFFF"/>
+          <w:rtl/>
+        </w:rPr>
       </w:pPr>
     </w:p>
     <w:p>
@@ -19108,11 +19897,10 @@
           <w:sz w:val="32"/>
           <w:szCs w:val="32"/>
           <w:shd w:val="clear" w:color="auto" w:fill="FFFFFF"/>
-        </w:rPr>
-      </w:pPr>
-    </w:p>
-    <w:p>
-      <w:pPr>
+          <w:rtl/>
+        </w:rPr>
+      </w:pPr>
+      <w:r>
         <w:rPr>
           <w:rStyle w:val="mclose"/>
           <w:b/>
@@ -19122,46 +19910,50 @@
           <w:szCs w:val="32"/>
           <w:shd w:val="clear" w:color="auto" w:fill="FFFFFF"/>
         </w:rPr>
-      </w:pPr>
-    </w:p>
-    <w:p>
-      <w:pPr>
-        <w:rPr>
-          <w:rStyle w:val="mclose"/>
-          <w:b/>
-          <w:bCs/>
+        <w:t>Binning Data</w:t>
+      </w:r>
+    </w:p>
+    <w:p>
+      <w:pPr>
+        <w:rPr>
+          <w:rStyle w:val="mclose"/>
           <w:color w:val="10162F"/>
           <w:sz w:val="32"/>
           <w:szCs w:val="32"/>
           <w:shd w:val="clear" w:color="auto" w:fill="FFFFFF"/>
         </w:rPr>
       </w:pPr>
-    </w:p>
-    <w:p>
-      <w:pPr>
-        <w:rPr>
-          <w:rStyle w:val="mclose"/>
-          <w:b/>
-          <w:bCs/>
-          <w:color w:val="10162F"/>
-          <w:sz w:val="32"/>
-          <w:szCs w:val="32"/>
-          <w:shd w:val="clear" w:color="auto" w:fill="FFFFFF"/>
-        </w:rPr>
-      </w:pPr>
-    </w:p>
-    <w:p>
-      <w:pPr>
-        <w:rPr>
-          <w:rStyle w:val="mclose"/>
-          <w:b/>
-          <w:bCs/>
-          <w:color w:val="10162F"/>
-          <w:sz w:val="32"/>
-          <w:szCs w:val="32"/>
-          <w:shd w:val="clear" w:color="auto" w:fill="FFFFFF"/>
-        </w:rPr>
-      </w:pPr>
+      <w:r>
+        <w:rPr>
+          <w:rStyle w:val="mclose"/>
+          <w:color w:val="10162F"/>
+          <w:sz w:val="28"/>
+          <w:szCs w:val="28"/>
+          <w:shd w:val="clear" w:color="auto" w:fill="FFFFFF"/>
+        </w:rPr>
+        <w:t>The process of transforming numerical variables into categorical counterparts is called “binning.”</w:t>
+      </w:r>
+    </w:p>
+    <w:p>
+      <w:pPr>
+        <w:rPr>
+          <w:rStyle w:val="mclose"/>
+          <w:color w:val="10162F"/>
+          <w:sz w:val="28"/>
+          <w:szCs w:val="28"/>
+          <w:shd w:val="clear" w:color="auto" w:fill="FFFFFF"/>
+        </w:rPr>
+      </w:pPr>
+      <w:r>
+        <w:rPr>
+          <w:rStyle w:val="mclose"/>
+          <w:color w:val="10162F"/>
+          <w:sz w:val="28"/>
+          <w:szCs w:val="28"/>
+          <w:shd w:val="clear" w:color="auto" w:fill="FFFFFF"/>
+        </w:rPr>
+        <w:t>Binning is a way to group a number of continuous values into a smaller number of “bins”.</w:t>
+      </w:r>
     </w:p>
     <w:p>
       <w:pPr>
@@ -19676,6 +20468,7 @@
           <w:sz w:val="26"/>
           <w:szCs w:val="26"/>
         </w:rPr>
+        <w:lastRenderedPageBreak/>
         <w:drawing>
           <wp:inline distT="0" distB="0" distL="0" distR="0" wp14:anchorId="0C5C461D" wp14:editId="56F6E7DE">
             <wp:extent cx="4600575" cy="3068033"/>
@@ -19692,13 +20485,13 @@
                     <pic:cNvPicPr/>
                   </pic:nvPicPr>
                   <pic:blipFill>
-                    <a:blip r:embed="rId21" cstate="print">
+                    <a:blip r:embed="rId23" cstate="print">
                       <a:extLst>
                         <a:ext uri="{28A0092B-C50C-407E-A947-70E740481C1C}">
                           <a14:useLocalDpi xmlns:a14="http://schemas.microsoft.com/office/drawing/2010/main" val="0"/>
                         </a:ext>
                         <a:ext uri="{96DAC541-7B7A-43D3-8B79-37D633B846F1}">
-                          <asvg:svgBlip xmlns:asvg="http://schemas.microsoft.com/office/drawing/2016/SVG/main" r:embed="rId22"/>
+                          <asvg:svgBlip xmlns:asvg="http://schemas.microsoft.com/office/drawing/2016/SVG/main" r:embed="rId24"/>
                         </a:ext>
                       </a:extLst>
                     </a:blip>
@@ -19763,7 +20556,6 @@
           <w:szCs w:val="26"/>
           <w:shd w:val="clear" w:color="auto" w:fill="FFFFFF"/>
         </w:rPr>
-        <w:lastRenderedPageBreak/>
         <w:t>Specifically, the income distribution is right-skewed (also called positively-skewed) because the tail is on the right side</w:t>
       </w:r>
     </w:p>
@@ -19803,6 +20595,7 @@
           <w:rtl/>
           <w:lang w:val="ar-SA"/>
         </w:rPr>
+        <w:lastRenderedPageBreak/>
         <w:drawing>
           <wp:inline distT="0" distB="0" distL="0" distR="0" wp14:anchorId="725656A8" wp14:editId="179B2517">
             <wp:extent cx="5943600" cy="4135755"/>
@@ -19819,13 +20612,13 @@
                     <pic:cNvPicPr/>
                   </pic:nvPicPr>
                   <pic:blipFill>
-                    <a:blip r:embed="rId23">
+                    <a:blip r:embed="rId25">
                       <a:extLst>
                         <a:ext uri="{28A0092B-C50C-407E-A947-70E740481C1C}">
                           <a14:useLocalDpi xmlns:a14="http://schemas.microsoft.com/office/drawing/2010/main" val="0"/>
                         </a:ext>
                         <a:ext uri="{96DAC541-7B7A-43D3-8B79-37D633B846F1}">
-                          <asvg:svgBlip xmlns:asvg="http://schemas.microsoft.com/office/drawing/2016/SVG/main" r:embed="rId24"/>
+                          <asvg:svgBlip xmlns:asvg="http://schemas.microsoft.com/office/drawing/2016/SVG/main" r:embed="rId26"/>
                         </a:ext>
                       </a:extLst>
                     </a:blip>
@@ -19990,6 +20783,7 @@
           <w:sz w:val="24"/>
           <w:szCs w:val="24"/>
         </w:rPr>
+        <w:lastRenderedPageBreak/>
         <w:drawing>
           <wp:inline distT="0" distB="0" distL="0" distR="0" wp14:anchorId="4ECA18F2" wp14:editId="7F495D35">
             <wp:extent cx="5943600" cy="4170680"/>
@@ -20006,13 +20800,13 @@
                     <pic:cNvPicPr/>
                   </pic:nvPicPr>
                   <pic:blipFill>
-                    <a:blip r:embed="rId25">
+                    <a:blip r:embed="rId27">
                       <a:extLst>
                         <a:ext uri="{28A0092B-C50C-407E-A947-70E740481C1C}">
                           <a14:useLocalDpi xmlns:a14="http://schemas.microsoft.com/office/drawing/2010/main" val="0"/>
                         </a:ext>
                         <a:ext uri="{96DAC541-7B7A-43D3-8B79-37D633B846F1}">
-                          <asvg:svgBlip xmlns:asvg="http://schemas.microsoft.com/office/drawing/2016/SVG/main" r:embed="rId26"/>
+                          <asvg:svgBlip xmlns:asvg="http://schemas.microsoft.com/office/drawing/2016/SVG/main" r:embed="rId28"/>
                         </a:ext>
                       </a:extLst>
                     </a:blip>
@@ -22078,6 +22872,95 @@
     </w:lvl>
   </w:abstractNum>
   <w:abstractNum w:abstractNumId="14" w15:restartNumberingAfterBreak="0">
+    <w:nsid w:val="3EC53AAB"/>
+    <w:multiLevelType w:val="hybridMultilevel"/>
+    <w:tmpl w:val="820CA51C"/>
+    <w:lvl w:ilvl="0" w:tplc="0409000F">
+      <w:start w:val="1"/>
+      <w:numFmt w:val="decimal"/>
+      <w:lvlText w:val="%1."/>
+      <w:lvlJc w:val="left"/>
+      <w:pPr>
+        <w:ind w:left="720" w:hanging="360"/>
+      </w:pPr>
+      <w:rPr>
+        <w:rFonts w:hint="default"/>
+      </w:rPr>
+    </w:lvl>
+    <w:lvl w:ilvl="1" w:tplc="04090019" w:tentative="1">
+      <w:start w:val="1"/>
+      <w:numFmt w:val="lowerLetter"/>
+      <w:lvlText w:val="%2."/>
+      <w:lvlJc w:val="left"/>
+      <w:pPr>
+        <w:ind w:left="1440" w:hanging="360"/>
+      </w:pPr>
+    </w:lvl>
+    <w:lvl w:ilvl="2" w:tplc="0409001B" w:tentative="1">
+      <w:start w:val="1"/>
+      <w:numFmt w:val="lowerRoman"/>
+      <w:lvlText w:val="%3."/>
+      <w:lvlJc w:val="right"/>
+      <w:pPr>
+        <w:ind w:left="2160" w:hanging="180"/>
+      </w:pPr>
+    </w:lvl>
+    <w:lvl w:ilvl="3" w:tplc="0409000F" w:tentative="1">
+      <w:start w:val="1"/>
+      <w:numFmt w:val="decimal"/>
+      <w:lvlText w:val="%4."/>
+      <w:lvlJc w:val="left"/>
+      <w:pPr>
+        <w:ind w:left="2880" w:hanging="360"/>
+      </w:pPr>
+    </w:lvl>
+    <w:lvl w:ilvl="4" w:tplc="04090019" w:tentative="1">
+      <w:start w:val="1"/>
+      <w:numFmt w:val="lowerLetter"/>
+      <w:lvlText w:val="%5."/>
+      <w:lvlJc w:val="left"/>
+      <w:pPr>
+        <w:ind w:left="3600" w:hanging="360"/>
+      </w:pPr>
+    </w:lvl>
+    <w:lvl w:ilvl="5" w:tplc="0409001B" w:tentative="1">
+      <w:start w:val="1"/>
+      <w:numFmt w:val="lowerRoman"/>
+      <w:lvlText w:val="%6."/>
+      <w:lvlJc w:val="right"/>
+      <w:pPr>
+        <w:ind w:left="4320" w:hanging="180"/>
+      </w:pPr>
+    </w:lvl>
+    <w:lvl w:ilvl="6" w:tplc="0409000F" w:tentative="1">
+      <w:start w:val="1"/>
+      <w:numFmt w:val="decimal"/>
+      <w:lvlText w:val="%7."/>
+      <w:lvlJc w:val="left"/>
+      <w:pPr>
+        <w:ind w:left="5040" w:hanging="360"/>
+      </w:pPr>
+    </w:lvl>
+    <w:lvl w:ilvl="7" w:tplc="04090019" w:tentative="1">
+      <w:start w:val="1"/>
+      <w:numFmt w:val="lowerLetter"/>
+      <w:lvlText w:val="%8."/>
+      <w:lvlJc w:val="left"/>
+      <w:pPr>
+        <w:ind w:left="5760" w:hanging="360"/>
+      </w:pPr>
+    </w:lvl>
+    <w:lvl w:ilvl="8" w:tplc="0409001B" w:tentative="1">
+      <w:start w:val="1"/>
+      <w:numFmt w:val="lowerRoman"/>
+      <w:lvlText w:val="%9."/>
+      <w:lvlJc w:val="right"/>
+      <w:pPr>
+        <w:ind w:left="6480" w:hanging="180"/>
+      </w:pPr>
+    </w:lvl>
+  </w:abstractNum>
+  <w:abstractNum w:abstractNumId="15" w15:restartNumberingAfterBreak="0">
     <w:nsid w:val="44DC6EEA"/>
     <w:multiLevelType w:val="multilevel"/>
     <w:tmpl w:val="8F3093D6"/>
@@ -22190,7 +23073,7 @@
       </w:pPr>
     </w:lvl>
   </w:abstractNum>
-  <w:abstractNum w:abstractNumId="15" w15:restartNumberingAfterBreak="0">
+  <w:abstractNum w:abstractNumId="16" w15:restartNumberingAfterBreak="0">
     <w:nsid w:val="45D675DF"/>
     <w:multiLevelType w:val="multilevel"/>
     <w:tmpl w:val="8CF40BEC"/>
@@ -22339,7 +23222,7 @@
       </w:rPr>
     </w:lvl>
   </w:abstractNum>
-  <w:abstractNum w:abstractNumId="16" w15:restartNumberingAfterBreak="0">
+  <w:abstractNum w:abstractNumId="17" w15:restartNumberingAfterBreak="0">
     <w:nsid w:val="46AB43DC"/>
     <w:multiLevelType w:val="multilevel"/>
     <w:tmpl w:val="E7BCA544"/>
@@ -22483,7 +23366,7 @@
       </w:rPr>
     </w:lvl>
   </w:abstractNum>
-  <w:abstractNum w:abstractNumId="17" w15:restartNumberingAfterBreak="0">
+  <w:abstractNum w:abstractNumId="18" w15:restartNumberingAfterBreak="0">
     <w:nsid w:val="470E363B"/>
     <w:multiLevelType w:val="multilevel"/>
     <w:tmpl w:val="55900116"/>
@@ -22632,7 +23515,7 @@
       </w:rPr>
     </w:lvl>
   </w:abstractNum>
-  <w:abstractNum w:abstractNumId="18" w15:restartNumberingAfterBreak="0">
+  <w:abstractNum w:abstractNumId="19" w15:restartNumberingAfterBreak="0">
     <w:nsid w:val="50121006"/>
     <w:multiLevelType w:val="multilevel"/>
     <w:tmpl w:val="BC3E4602"/>
@@ -22781,7 +23664,7 @@
       </w:rPr>
     </w:lvl>
   </w:abstractNum>
-  <w:abstractNum w:abstractNumId="19" w15:restartNumberingAfterBreak="0">
+  <w:abstractNum w:abstractNumId="20" w15:restartNumberingAfterBreak="0">
     <w:nsid w:val="5B021FE8"/>
     <w:multiLevelType w:val="multilevel"/>
     <w:tmpl w:val="9C248B7A"/>
@@ -22930,7 +23813,7 @@
       </w:rPr>
     </w:lvl>
   </w:abstractNum>
-  <w:abstractNum w:abstractNumId="20" w15:restartNumberingAfterBreak="0">
+  <w:abstractNum w:abstractNumId="21" w15:restartNumberingAfterBreak="0">
     <w:nsid w:val="5B6A2DD9"/>
     <w:multiLevelType w:val="multilevel"/>
     <w:tmpl w:val="25569F1A"/>
@@ -23079,7 +23962,7 @@
       </w:rPr>
     </w:lvl>
   </w:abstractNum>
-  <w:abstractNum w:abstractNumId="21" w15:restartNumberingAfterBreak="0">
+  <w:abstractNum w:abstractNumId="22" w15:restartNumberingAfterBreak="0">
     <w:nsid w:val="5C131BB7"/>
     <w:multiLevelType w:val="hybridMultilevel"/>
     <w:tmpl w:val="E2E8595E"/>
@@ -23192,7 +24075,7 @@
       </w:rPr>
     </w:lvl>
   </w:abstractNum>
-  <w:abstractNum w:abstractNumId="22" w15:restartNumberingAfterBreak="0">
+  <w:abstractNum w:abstractNumId="23" w15:restartNumberingAfterBreak="0">
     <w:nsid w:val="66516BA4"/>
     <w:multiLevelType w:val="multilevel"/>
     <w:tmpl w:val="6778FF18"/>
@@ -23341,7 +24224,7 @@
       </w:rPr>
     </w:lvl>
   </w:abstractNum>
-  <w:abstractNum w:abstractNumId="23" w15:restartNumberingAfterBreak="0">
+  <w:abstractNum w:abstractNumId="24" w15:restartNumberingAfterBreak="0">
     <w:nsid w:val="6B21325F"/>
     <w:multiLevelType w:val="multilevel"/>
     <w:tmpl w:val="650AB2B0"/>
@@ -23490,7 +24373,7 @@
       </w:rPr>
     </w:lvl>
   </w:abstractNum>
-  <w:abstractNum w:abstractNumId="24" w15:restartNumberingAfterBreak="0">
+  <w:abstractNum w:abstractNumId="25" w15:restartNumberingAfterBreak="0">
     <w:nsid w:val="6C6073E5"/>
     <w:multiLevelType w:val="multilevel"/>
     <w:tmpl w:val="CB74B308"/>
@@ -23639,7 +24522,7 @@
       </w:rPr>
     </w:lvl>
   </w:abstractNum>
-  <w:abstractNum w:abstractNumId="25" w15:restartNumberingAfterBreak="0">
+  <w:abstractNum w:abstractNumId="26" w15:restartNumberingAfterBreak="0">
     <w:nsid w:val="70F66D49"/>
     <w:multiLevelType w:val="multilevel"/>
     <w:tmpl w:val="9CC00C50"/>
@@ -23788,7 +24671,7 @@
       </w:rPr>
     </w:lvl>
   </w:abstractNum>
-  <w:abstractNum w:abstractNumId="26" w15:restartNumberingAfterBreak="0">
+  <w:abstractNum w:abstractNumId="27" w15:restartNumberingAfterBreak="0">
     <w:nsid w:val="73816A97"/>
     <w:multiLevelType w:val="multilevel"/>
     <w:tmpl w:val="002AA0B4"/>
@@ -23937,7 +24820,7 @@
       </w:rPr>
     </w:lvl>
   </w:abstractNum>
-  <w:abstractNum w:abstractNumId="27" w15:restartNumberingAfterBreak="0">
+  <w:abstractNum w:abstractNumId="28" w15:restartNumberingAfterBreak="0">
     <w:nsid w:val="7E5F48F3"/>
     <w:multiLevelType w:val="hybridMultilevel"/>
     <w:tmpl w:val="24566380"/>
@@ -24057,7 +24940,7 @@
     <w:abstractNumId w:val="2"/>
   </w:num>
   <w:num w:numId="3">
-    <w:abstractNumId w:val="21"/>
+    <w:abstractNumId w:val="22"/>
   </w:num>
   <w:num w:numId="4">
     <w:abstractNumId w:val="0"/>
@@ -24075,16 +24958,16 @@
     <w:abstractNumId w:val="11"/>
   </w:num>
   <w:num w:numId="9">
-    <w:abstractNumId w:val="15"/>
+    <w:abstractNumId w:val="16"/>
   </w:num>
   <w:num w:numId="10">
-    <w:abstractNumId w:val="17"/>
+    <w:abstractNumId w:val="18"/>
   </w:num>
   <w:num w:numId="11">
-    <w:abstractNumId w:val="25"/>
+    <w:abstractNumId w:val="26"/>
   </w:num>
   <w:num w:numId="12">
-    <w:abstractNumId w:val="16"/>
+    <w:abstractNumId w:val="17"/>
   </w:num>
   <w:num w:numId="13">
     <w:abstractNumId w:val="5"/>
@@ -24096,10 +24979,10 @@
     <w:abstractNumId w:val="9"/>
   </w:num>
   <w:num w:numId="16">
-    <w:abstractNumId w:val="23"/>
+    <w:abstractNumId w:val="24"/>
   </w:num>
   <w:num w:numId="17">
-    <w:abstractNumId w:val="26"/>
+    <w:abstractNumId w:val="27"/>
   </w:num>
   <w:num w:numId="18">
     <w:abstractNumId w:val="6"/>
@@ -24108,7 +24991,7 @@
     <w:abstractNumId w:val="7"/>
   </w:num>
   <w:num w:numId="20">
-    <w:abstractNumId w:val="18"/>
+    <w:abstractNumId w:val="19"/>
   </w:num>
   <w:num w:numId="21">
     <w:abstractNumId w:val="1"/>
@@ -24117,22 +25000,25 @@
     <w:abstractNumId w:val="4"/>
   </w:num>
   <w:num w:numId="23">
-    <w:abstractNumId w:val="22"/>
+    <w:abstractNumId w:val="23"/>
   </w:num>
   <w:num w:numId="24">
-    <w:abstractNumId w:val="19"/>
+    <w:abstractNumId w:val="20"/>
   </w:num>
   <w:num w:numId="25">
-    <w:abstractNumId w:val="20"/>
+    <w:abstractNumId w:val="21"/>
   </w:num>
   <w:num w:numId="26">
-    <w:abstractNumId w:val="14"/>
+    <w:abstractNumId w:val="15"/>
   </w:num>
   <w:num w:numId="27">
-    <w:abstractNumId w:val="27"/>
+    <w:abstractNumId w:val="28"/>
   </w:num>
   <w:num w:numId="28">
-    <w:abstractNumId w:val="24"/>
+    <w:abstractNumId w:val="25"/>
+  </w:num>
+  <w:num w:numId="29">
+    <w:abstractNumId w:val="14"/>
   </w:num>
 </w:numbering>
 </file>

</xml_diff>